<commit_message>
modificari pagina principala functii
</commit_message>
<xml_diff>
--- a/public/privacy-policy/Privacy notice.docx
+++ b/public/privacy-policy/Privacy notice.docx
@@ -77,7 +77,36 @@
           <w:szCs w:val="32"/>
           <w:u w:val="none"/>
         </w:rPr>
-        <w:t>I will be asking you for personal data about you and your child/ren in order to deliver a Sleep Support service to you. I must have a legal basis for collecting this data, and there are six lawful bases:</w:t>
+        <w:t>I will be asking you for personal data about you and your child/ren in order to deliver a Sleep Support service</w:t>
+      </w:r>
+      <w:r>
+        <w:rPr>
+          <w:rFonts w:hint="default" w:ascii="Helvetica Neue" w:hAnsi="Helvetica Neue" w:eastAsia="Helvetica Neue" w:cs="Helvetica Neue"/>
+          <w:i w:val="0"/>
+          <w:iCs w:val="0"/>
+          <w:caps w:val="0"/>
+          <w:color w:val="000000"/>
+          <w:spacing w:val="0"/>
+          <w:sz w:val="32"/>
+          <w:szCs w:val="32"/>
+          <w:u w:val="none"/>
+          <w:lang w:val="en-US"/>
+        </w:rPr>
+        <w:t>/and nanny service</w:t>
+      </w:r>
+      <w:r>
+        <w:rPr>
+          <w:rFonts w:hint="default" w:ascii="Helvetica Neue" w:hAnsi="Helvetica Neue" w:eastAsia="Helvetica Neue" w:cs="Helvetica Neue"/>
+          <w:i w:val="0"/>
+          <w:iCs w:val="0"/>
+          <w:caps w:val="0"/>
+          <w:color w:val="000000"/>
+          <w:spacing w:val="0"/>
+          <w:sz w:val="32"/>
+          <w:szCs w:val="32"/>
+          <w:u w:val="none"/>
+        </w:rPr>
+        <w:t xml:space="preserve"> to you. I must have a legal basis for collecting this data, and there are six lawful bases:</w:t>
       </w:r>
     </w:p>
     <w:p>
@@ -643,7 +672,52 @@
           <w:szCs w:val="32"/>
           <w:u w:val="none"/>
         </w:rPr>
-        <w:t>This information will be collected by myself, Julie Heginbottom as part of the initial preparation for the Consultation and through the Consultation and Follow on period.. I will be asking for this data in an email prior to the Consultation whether this be face to face or Telephone. I will ask for this information at regular intervals to ensure it is up to date. I will do this by asking you to complete and return the review section on your Way Forward Plan.</w:t>
+        <w:t xml:space="preserve">This information will be collected by myself, </w:t>
+      </w:r>
+      <w:r>
+        <w:rPr>
+          <w:rFonts w:hint="default" w:ascii="Helvetica Neue" w:hAnsi="Helvetica Neue" w:eastAsia="Helvetica Neue" w:cs="Helvetica Neue"/>
+          <w:i w:val="0"/>
+          <w:iCs w:val="0"/>
+          <w:caps w:val="0"/>
+          <w:color w:val="000000"/>
+          <w:spacing w:val="0"/>
+          <w:sz w:val="32"/>
+          <w:szCs w:val="32"/>
+          <w:u w:val="none"/>
+          <w:lang w:val="en-US"/>
+        </w:rPr>
+        <w:t xml:space="preserve">Kinga Molitorisz </w:t>
+      </w:r>
+      <w:r>
+        <w:rPr>
+          <w:rFonts w:hint="default" w:ascii="Helvetica Neue" w:hAnsi="Helvetica Neue" w:eastAsia="Helvetica Neue" w:cs="Helvetica Neue"/>
+          <w:i w:val="0"/>
+          <w:iCs w:val="0"/>
+          <w:caps w:val="0"/>
+          <w:color w:val="000000"/>
+          <w:spacing w:val="0"/>
+          <w:sz w:val="32"/>
+          <w:szCs w:val="32"/>
+          <w:u w:val="none"/>
+        </w:rPr>
+        <w:t xml:space="preserve">as part of the initial preparation for the Consultation and through the Consultation and Follow on period.. I </w:t>
+      </w:r>
+      <w:bookmarkStart w:id="0" w:name="_GoBack"/>
+      <w:bookmarkEnd w:id="0"/>
+      <w:r>
+        <w:rPr>
+          <w:rFonts w:hint="default" w:ascii="Helvetica Neue" w:hAnsi="Helvetica Neue" w:eastAsia="Helvetica Neue" w:cs="Helvetica Neue"/>
+          <w:i w:val="0"/>
+          <w:iCs w:val="0"/>
+          <w:caps w:val="0"/>
+          <w:color w:val="000000"/>
+          <w:spacing w:val="0"/>
+          <w:sz w:val="32"/>
+          <w:szCs w:val="32"/>
+          <w:u w:val="none"/>
+        </w:rPr>
+        <w:t>will be asking for this data in an email prior to the Consultation whether this be face to face or Telephone. I will ask for this information at regular intervals to ensure it is up to date. I will do this by asking you to complete and return the review section on your Way Forward Plan.</w:t>
       </w:r>
     </w:p>
     <w:p>
@@ -1510,23 +1584,7 @@
           <w:szCs w:val="32"/>
           <w:u w:val="none"/>
         </w:rPr>
-        <w:t>I am required by law to keep s</w:t>
-      </w:r>
-      <w:bookmarkStart w:id="0" w:name="_GoBack"/>
-      <w:bookmarkEnd w:id="0"/>
-      <w:r>
-        <w:rPr>
-          <w:rFonts w:hint="default" w:ascii="Helvetica Neue" w:hAnsi="Helvetica Neue" w:eastAsia="Helvetica Neue" w:cs="Helvetica Neue"/>
-          <w:i w:val="0"/>
-          <w:iCs w:val="0"/>
-          <w:caps w:val="0"/>
-          <w:color w:val="000000"/>
-          <w:spacing w:val="0"/>
-          <w:sz w:val="32"/>
-          <w:szCs w:val="32"/>
-          <w:u w:val="none"/>
-        </w:rPr>
-        <w:t>ome information about your child for a period of time after a family has finished their support period. I will keep a record of this and dispose securely at the correct time.</w:t>
+        <w:t>I am required by law to keep some information about your child for a period of time after a family has finished their support period. I will keep a record of this and dispose securely at the correct time.</w:t>
       </w:r>
     </w:p>
     <w:p>
@@ -2800,6 +2858,7 @@
       <w:jc w:val="left"/>
     </w:pPr>
     <w:rPr>
+      <w:rFonts w:ascii="Times New Roman" w:hAnsi="Times New Roman" w:eastAsia="SimSun" w:cs="Times New Roman"/>
       <w:kern w:val="0"/>
       <w:sz w:val="24"/>
       <w:szCs w:val="24"/>

</xml_diff>